<commit_message>
updated report with cosine run
</commit_message>
<xml_diff>
--- a/400Q Project Report.docx
+++ b/400Q Project Report.docx
@@ -553,6 +553,8 @@
         <w:pStyle w:val="Heading1"/>
         <w:rPr>
           <w:rFonts w:ascii="Open Sans" w:cs="Open Sans" w:eastAsia="Open Sans" w:hAnsi="Open Sans"/>
+          <w:b w:val="1"/>
+          <w:color w:val="980000"/>
         </w:rPr>
       </w:pPr>
       <w:bookmarkStart w:colFirst="0" w:colLast="0" w:name="_ddhdcyry5m3b" w:id="6"/>
@@ -564,41 +566,10 @@
         </w:rPr>
         <w:t xml:space="preserve">3 Derivation of Key Results in Software</w:t>
       </w:r>
-    </w:p>
-    <w:p>
-      <w:pPr>
-        <w:rPr>
-          <w:rFonts w:ascii="Open Sans" w:cs="Open Sans" w:eastAsia="Open Sans" w:hAnsi="Open Sans"/>
-          <w:b w:val="1"/>
-          <w:color w:val="980000"/>
-        </w:rPr>
-      </w:pPr>
-      <w:r>
-        <w:rPr>
-          <w:rFonts w:ascii="Open Sans" w:cs="Open Sans" w:eastAsia="Open Sans" w:hAnsi="Open Sans"/>
-          <w:b w:val="1"/>
-          <w:color w:val="980000"/>
-          <w:rtl w:val="0"/>
-        </w:rPr>
-        <w:t xml:space="preserve">Talk about how software was implemented here</w:t>
-      </w:r>
-    </w:p>
-    <w:p>
-      <w:pPr>
-        <w:rPr>
-          <w:rFonts w:ascii="Open Sans" w:cs="Open Sans" w:eastAsia="Open Sans" w:hAnsi="Open Sans"/>
-          <w:b w:val="1"/>
-          <w:color w:val="980000"/>
-        </w:rPr>
-      </w:pPr>
-      <w:r>
-        <w:rPr>
-          <w:rFonts w:ascii="Open Sans" w:cs="Open Sans" w:eastAsia="Open Sans" w:hAnsi="Open Sans"/>
-          <w:b w:val="1"/>
-          <w:color w:val="980000"/>
-          <w:rtl w:val="0"/>
-        </w:rPr>
-        <w:t xml:space="preserve">Mention that we just used initial parameter values of 0/1 as detailed in the paper</w:t>
+      <w:r>
+        <w:rPr>
+          <w:rtl w:val="0"/>
+        </w:rPr>
       </w:r>
     </w:p>
     <w:p>
@@ -642,12 +613,12 @@
           <wp:inline distB="114300" distT="114300" distL="114300" distR="114300">
             <wp:extent cx="5943600" cy="1358900"/>
             <wp:effectExtent b="0" l="0" r="0" t="0"/>
-            <wp:docPr id="4" name="image8.png"/>
+            <wp:docPr id="5" name="image3.png"/>
             <a:graphic>
               <a:graphicData uri="http://schemas.openxmlformats.org/drawingml/2006/picture">
                 <pic:pic>
                   <pic:nvPicPr>
-                    <pic:cNvPr id="0" name="image8.png"/>
+                    <pic:cNvPr id="0" name="image3.png"/>
                     <pic:cNvPicPr preferRelativeResize="0"/>
                   </pic:nvPicPr>
                   <pic:blipFill>
@@ -783,7 +754,7 @@
           <wp:inline distB="114300" distT="114300" distL="114300" distR="114300">
             <wp:extent cx="3357563" cy="470769"/>
             <wp:effectExtent b="0" l="0" r="0" t="0"/>
-            <wp:docPr id="3" name="image1.png"/>
+            <wp:docPr id="4" name="image1.png"/>
             <a:graphic>
               <a:graphicData uri="http://schemas.openxmlformats.org/drawingml/2006/picture">
                 <pic:pic>
@@ -921,12 +892,12 @@
           <wp:inline distB="114300" distT="114300" distL="114300" distR="114300">
             <wp:extent cx="3300413" cy="2893150"/>
             <wp:effectExtent b="0" l="0" r="0" t="0"/>
-            <wp:docPr id="8" name="image3.png"/>
+            <wp:docPr id="9" name="image2.png"/>
             <a:graphic>
               <a:graphicData uri="http://schemas.openxmlformats.org/drawingml/2006/picture">
                 <pic:pic>
                   <pic:nvPicPr>
-                    <pic:cNvPr id="0" name="image3.png"/>
+                    <pic:cNvPr id="0" name="image2.png"/>
                     <pic:cNvPicPr preferRelativeResize="0"/>
                   </pic:nvPicPr>
                   <pic:blipFill>
@@ -1079,12 +1050,12 @@
           <wp:inline distB="114300" distT="114300" distL="114300" distR="114300">
             <wp:extent cx="4925332" cy="508242"/>
             <wp:effectExtent b="0" l="0" r="0" t="0"/>
-            <wp:docPr id="9" name="image7.png"/>
+            <wp:docPr id="10" name="image6.png"/>
             <a:graphic>
               <a:graphicData uri="http://schemas.openxmlformats.org/drawingml/2006/picture">
                 <pic:pic>
                   <pic:nvPicPr>
-                    <pic:cNvPr id="0" name="image7.png"/>
+                    <pic:cNvPr id="0" name="image6.png"/>
                     <pic:cNvPicPr preferRelativeResize="0"/>
                   </pic:nvPicPr>
                   <pic:blipFill>
@@ -1323,12 +1294,12 @@
           <wp:inline distB="114300" distT="114300" distL="114300" distR="114300">
             <wp:extent cx="4438554" cy="1053390"/>
             <wp:effectExtent b="0" l="0" r="0" t="0"/>
-            <wp:docPr id="2" name="image5.png"/>
+            <wp:docPr id="2" name="image7.png"/>
             <a:graphic>
               <a:graphicData uri="http://schemas.openxmlformats.org/drawingml/2006/picture">
                 <pic:pic>
                   <pic:nvPicPr>
-                    <pic:cNvPr id="0" name="image5.png"/>
+                    <pic:cNvPr id="0" name="image7.png"/>
                     <pic:cNvPicPr preferRelativeResize="0"/>
                   </pic:nvPicPr>
                   <pic:blipFill>
@@ -1596,12 +1567,12 @@
           <wp:inline distB="114300" distT="114300" distL="114300" distR="114300">
             <wp:extent cx="5943600" cy="2501900"/>
             <wp:effectExtent b="0" l="0" r="0" t="0"/>
-            <wp:docPr id="1" name="image4.png"/>
+            <wp:docPr id="1" name="image5.png"/>
             <a:graphic>
               <a:graphicData uri="http://schemas.openxmlformats.org/drawingml/2006/picture">
                 <pic:pic>
                   <pic:nvPicPr>
-                    <pic:cNvPr id="0" name="image4.png"/>
+                    <pic:cNvPr id="0" name="image5.png"/>
                     <pic:cNvPicPr preferRelativeResize="0"/>
                   </pic:nvPicPr>
                   <pic:blipFill>
@@ -1736,12 +1707,12 @@
           <wp:inline distB="114300" distT="114300" distL="114300" distR="114300">
             <wp:extent cx="3891291" cy="2768803"/>
             <wp:effectExtent b="0" l="0" r="0" t="0"/>
-            <wp:docPr id="6" name="image2.png"/>
+            <wp:docPr id="7" name="image8.png"/>
             <a:graphic>
               <a:graphicData uri="http://schemas.openxmlformats.org/drawingml/2006/picture">
                 <pic:pic>
                   <pic:nvPicPr>
-                    <pic:cNvPr id="0" name="image2.png"/>
+                    <pic:cNvPr id="0" name="image8.png"/>
                     <pic:cNvPicPr preferRelativeResize="0"/>
                   </pic:nvPicPr>
                   <pic:blipFill>
@@ -1786,12 +1757,12 @@
           <wp:inline distB="114300" distT="114300" distL="114300" distR="114300">
             <wp:extent cx="3433763" cy="2245152"/>
             <wp:effectExtent b="0" l="0" r="0" t="0"/>
-            <wp:docPr id="7" name="image6.png"/>
+            <wp:docPr id="8" name="image4.png"/>
             <a:graphic>
               <a:graphicData uri="http://schemas.openxmlformats.org/drawingml/2006/picture">
                 <pic:pic>
                   <pic:nvPicPr>
-                    <pic:cNvPr id="0" name="image6.png"/>
+                    <pic:cNvPr id="0" name="image4.png"/>
                     <pic:cNvPicPr preferRelativeResize="0"/>
                   </pic:nvPicPr>
                   <pic:blipFill>
@@ -1862,135 +1833,26 @@
       </w:pPr>
       <w:r>
         <w:rPr>
-          <w:rFonts w:ascii="Open Sans" w:cs="Open Sans" w:eastAsia="Open Sans" w:hAnsi="Open Sans"/>
-          <w:rtl w:val="0"/>
-        </w:rPr>
-        <w:t xml:space="preserve">Test accuracy: Show result of running 100 &lt;= t &lt; 200 for this same triangular wave.</w:t>
-      </w:r>
-    </w:p>
-    <w:p>
-      <w:pPr>
-        <w:rPr>
-          <w:rFonts w:ascii="Open Sans" w:cs="Open Sans" w:eastAsia="Open Sans" w:hAnsi="Open Sans"/>
-        </w:rPr>
-      </w:pPr>
-      <w:r>
-        <w:rPr>
-          <w:rtl w:val="0"/>
-        </w:rPr>
-      </w:r>
-    </w:p>
-    <w:p>
-      <w:pPr>
-        <w:rPr>
-          <w:rFonts w:ascii="Open Sans" w:cs="Open Sans" w:eastAsia="Open Sans" w:hAnsi="Open Sans"/>
-        </w:rPr>
-      </w:pPr>
-      <w:r>
-        <w:rPr>
-          <w:rFonts w:ascii="Open Sans" w:cs="Open Sans" w:eastAsia="Open Sans" w:hAnsi="Open Sans"/>
-          <w:rtl w:val="0"/>
-        </w:rPr>
-        <w:t xml:space="preserve">Show training and Test accuracy for sine wave</w:t>
-      </w:r>
-    </w:p>
-    <w:p>
-      <w:pPr>
-        <w:pStyle w:val="Heading1"/>
-        <w:rPr>
-          <w:rFonts w:ascii="Open Sans" w:cs="Open Sans" w:eastAsia="Open Sans" w:hAnsi="Open Sans"/>
-        </w:rPr>
-      </w:pPr>
-      <w:bookmarkStart w:colFirst="0" w:colLast="0" w:name="_avu2721t4y9t" w:id="8"/>
-      <w:bookmarkEnd w:id="8"/>
-      <w:r>
-        <w:rPr>
-          <w:rFonts w:ascii="Open Sans" w:cs="Open Sans" w:eastAsia="Open Sans" w:hAnsi="Open Sans"/>
-          <w:rtl w:val="0"/>
-        </w:rPr>
-        <w:t xml:space="preserve">5 Challenges affecting reproducib</w:t>
-      </w:r>
-      <w:commentRangeStart w:id="0"/>
-      <w:r>
-        <w:rPr>
-          <w:rFonts w:ascii="Open Sans" w:cs="Open Sans" w:eastAsia="Open Sans" w:hAnsi="Open Sans"/>
-          <w:rtl w:val="0"/>
-        </w:rPr>
-        <w:t xml:space="preserve">ility</w:t>
-      </w:r>
-      <w:commentRangeEnd w:id="0"/>
-      <w:r>
-        <w:commentReference w:id="0"/>
-      </w:r>
-      <w:r>
-        <w:rPr>
-          <w:rtl w:val="0"/>
-        </w:rPr>
-      </w:r>
-    </w:p>
-    <w:p>
-      <w:pPr>
-        <w:ind w:left="0" w:firstLine="0"/>
-        <w:rPr>
-          <w:rFonts w:ascii="Open Sans" w:cs="Open Sans" w:eastAsia="Open Sans" w:hAnsi="Open Sans"/>
-        </w:rPr>
-      </w:pPr>
-      <w:r>
-        <w:rPr>
-          <w:rFonts w:ascii="Open Sans" w:cs="Open Sans" w:eastAsia="Open Sans" w:hAnsi="Open Sans"/>
-          <w:rtl w:val="0"/>
-        </w:rPr>
-        <w:t xml:space="preserve">Ultimately, the results of the research paper were completely reproducible. During development, a few challenges affecting reproducibility appeared. </w:t>
-      </w:r>
-    </w:p>
-    <w:p>
-      <w:pPr>
-        <w:ind w:left="0" w:firstLine="0"/>
-        <w:rPr>
-          <w:rFonts w:ascii="Open Sans" w:cs="Open Sans" w:eastAsia="Open Sans" w:hAnsi="Open Sans"/>
-        </w:rPr>
-      </w:pPr>
-      <w:r>
-        <w:rPr>
-          <w:rtl w:val="0"/>
-        </w:rPr>
-      </w:r>
-    </w:p>
-    <w:p>
-      <w:pPr>
-        <w:pStyle w:val="Heading2"/>
-        <w:rPr>
-          <w:rFonts w:ascii="Open Sans" w:cs="Open Sans" w:eastAsia="Open Sans" w:hAnsi="Open Sans"/>
-        </w:rPr>
-      </w:pPr>
-      <w:bookmarkStart w:colFirst="0" w:colLast="0" w:name="_ihc5pxplmvja" w:id="9"/>
-      <w:bookmarkEnd w:id="9"/>
-      <w:r>
-        <w:rPr>
-          <w:rFonts w:ascii="Open Sans" w:cs="Open Sans" w:eastAsia="Open Sans" w:hAnsi="Open Sans"/>
-          <w:rtl w:val="0"/>
-        </w:rPr>
-        <w:t xml:space="preserve">5.1 Challenge #1: Measure and Reset</w:t>
-      </w:r>
-    </w:p>
-    <w:p>
-      <w:pPr>
-        <w:ind w:left="0" w:firstLine="0"/>
-        <w:rPr>
-          <w:rFonts w:ascii="Open Sans" w:cs="Open Sans" w:eastAsia="Open Sans" w:hAnsi="Open Sans"/>
-        </w:rPr>
-      </w:pPr>
-      <w:r>
-        <w:rPr>
-          <w:rFonts w:ascii="Open Sans" w:cs="Open Sans" w:eastAsia="Open Sans" w:hAnsi="Open Sans"/>
-          <w:rtl w:val="0"/>
-        </w:rPr>
-        <w:t xml:space="preserve">After each iteration of the neural network, all the qubits in Group B (not the ones that save past information) must be reset to |0&gt; (Figure 5-1 below). </w:t>
-      </w:r>
-    </w:p>
-    <w:p>
-      <w:pPr>
-        <w:ind w:left="0" w:firstLine="0"/>
+          <w:rtl w:val="0"/>
+        </w:rPr>
+      </w:r>
+    </w:p>
+    <w:p>
+      <w:pPr>
+        <w:rPr>
+          <w:rFonts w:ascii="Open Sans" w:cs="Open Sans" w:eastAsia="Open Sans" w:hAnsi="Open Sans"/>
+        </w:rPr>
+      </w:pPr>
+      <w:r>
+        <w:rPr>
+          <w:rFonts w:ascii="Open Sans" w:cs="Open Sans" w:eastAsia="Open Sans" w:hAnsi="Open Sans"/>
+          <w:rtl w:val="0"/>
+        </w:rPr>
+        <w:t xml:space="preserve">After training for 100 iterations on a cosine wave (blue line in Figure 4-2), we get a loss of 0.001994 and an accuracy of 1.0.</w:t>
+      </w:r>
+    </w:p>
+    <w:p>
+      <w:pPr>
         <w:jc w:val="center"/>
         <w:rPr>
           <w:rFonts w:ascii="Open Sans" w:cs="Open Sans" w:eastAsia="Open Sans" w:hAnsi="Open Sans"/>
@@ -2002,9 +1864,9 @@
         </w:rPr>
         <w:drawing>
           <wp:inline distB="114300" distT="114300" distL="114300" distR="114300">
-            <wp:extent cx="5943600" cy="1333500"/>
+            <wp:extent cx="3548063" cy="2848685"/>
             <wp:effectExtent b="0" l="0" r="0" t="0"/>
-            <wp:docPr id="5" name="image9.png"/>
+            <wp:docPr id="11" name="image9.png"/>
             <a:graphic>
               <a:graphicData uri="http://schemas.openxmlformats.org/drawingml/2006/picture">
                 <pic:pic>
@@ -2014,6 +1876,222 @@
                   </pic:nvPicPr>
                   <pic:blipFill>
                     <a:blip r:embed="rId15"/>
+                    <a:srcRect b="0" l="0" r="0" t="0"/>
+                    <a:stretch>
+                      <a:fillRect/>
+                    </a:stretch>
+                  </pic:blipFill>
+                  <pic:spPr>
+                    <a:xfrm>
+                      <a:off x="0" y="0"/>
+                      <a:ext cx="3548063" cy="2848685"/>
+                    </a:xfrm>
+                    <a:prstGeom prst="rect"/>
+                    <a:ln/>
+                  </pic:spPr>
+                </pic:pic>
+              </a:graphicData>
+            </a:graphic>
+          </wp:inline>
+        </w:drawing>
+      </w:r>
+      <w:r>
+        <w:rPr>
+          <w:rtl w:val="0"/>
+        </w:rPr>
+      </w:r>
+    </w:p>
+    <w:p>
+      <w:pPr>
+        <w:jc w:val="center"/>
+        <w:rPr>
+          <w:rFonts w:ascii="Open Sans" w:cs="Open Sans" w:eastAsia="Open Sans" w:hAnsi="Open Sans"/>
+        </w:rPr>
+      </w:pPr>
+      <w:r>
+        <w:rPr>
+          <w:rFonts w:ascii="Open Sans" w:cs="Open Sans" w:eastAsia="Open Sans" w:hAnsi="Open Sans"/>
+        </w:rPr>
+        <w:drawing>
+          <wp:inline distB="114300" distT="114300" distL="114300" distR="114300">
+            <wp:extent cx="3452813" cy="2570139"/>
+            <wp:effectExtent b="0" l="0" r="0" t="0"/>
+            <wp:docPr id="3" name="image11.png"/>
+            <a:graphic>
+              <a:graphicData uri="http://schemas.openxmlformats.org/drawingml/2006/picture">
+                <pic:pic>
+                  <pic:nvPicPr>
+                    <pic:cNvPr id="0" name="image11.png"/>
+                    <pic:cNvPicPr preferRelativeResize="0"/>
+                  </pic:nvPicPr>
+                  <pic:blipFill>
+                    <a:blip r:embed="rId16"/>
+                    <a:srcRect b="0" l="0" r="0" t="0"/>
+                    <a:stretch>
+                      <a:fillRect/>
+                    </a:stretch>
+                  </pic:blipFill>
+                  <pic:spPr>
+                    <a:xfrm>
+                      <a:off x="0" y="0"/>
+                      <a:ext cx="3452813" cy="2570139"/>
+                    </a:xfrm>
+                    <a:prstGeom prst="rect"/>
+                    <a:ln/>
+                  </pic:spPr>
+                </pic:pic>
+              </a:graphicData>
+            </a:graphic>
+          </wp:inline>
+        </w:drawing>
+      </w:r>
+      <w:r>
+        <w:rPr>
+          <w:rtl w:val="0"/>
+        </w:rPr>
+      </w:r>
+    </w:p>
+    <w:p>
+      <w:pPr>
+        <w:jc w:val="center"/>
+        <w:rPr>
+          <w:rFonts w:ascii="Open Sans" w:cs="Open Sans" w:eastAsia="Open Sans" w:hAnsi="Open Sans"/>
+        </w:rPr>
+      </w:pPr>
+      <w:r>
+        <w:rPr>
+          <w:rFonts w:ascii="Open Sans" w:cs="Open Sans" w:eastAsia="Open Sans" w:hAnsi="Open Sans"/>
+          <w:i w:val="1"/>
+          <w:rtl w:val="0"/>
+        </w:rPr>
+        <w:t xml:space="preserve">Figure 4-2: Training loss and results after running 100 iterations on the cosine wave.</w:t>
+      </w:r>
+      <w:r>
+        <w:rPr>
+          <w:rtl w:val="0"/>
+        </w:rPr>
+      </w:r>
+    </w:p>
+    <w:p>
+      <w:pPr>
+        <w:pStyle w:val="Heading1"/>
+        <w:rPr>
+          <w:rFonts w:ascii="Open Sans" w:cs="Open Sans" w:eastAsia="Open Sans" w:hAnsi="Open Sans"/>
+        </w:rPr>
+      </w:pPr>
+      <w:bookmarkStart w:colFirst="0" w:colLast="0" w:name="_avu2721t4y9t" w:id="8"/>
+      <w:bookmarkEnd w:id="8"/>
+      <w:r>
+        <w:rPr>
+          <w:rFonts w:ascii="Open Sans" w:cs="Open Sans" w:eastAsia="Open Sans" w:hAnsi="Open Sans"/>
+          <w:rtl w:val="0"/>
+        </w:rPr>
+        <w:t xml:space="preserve">5 Challenges affecting reproducib</w:t>
+      </w:r>
+      <w:commentRangeStart w:id="0"/>
+      <w:r>
+        <w:rPr>
+          <w:rFonts w:ascii="Open Sans" w:cs="Open Sans" w:eastAsia="Open Sans" w:hAnsi="Open Sans"/>
+          <w:rtl w:val="0"/>
+        </w:rPr>
+        <w:t xml:space="preserve">ility</w:t>
+      </w:r>
+      <w:commentRangeEnd w:id="0"/>
+      <w:r>
+        <w:commentReference w:id="0"/>
+      </w:r>
+      <w:r>
+        <w:rPr>
+          <w:rtl w:val="0"/>
+        </w:rPr>
+      </w:r>
+    </w:p>
+    <w:p>
+      <w:pPr>
+        <w:ind w:left="0" w:firstLine="0"/>
+        <w:rPr>
+          <w:rFonts w:ascii="Open Sans" w:cs="Open Sans" w:eastAsia="Open Sans" w:hAnsi="Open Sans"/>
+        </w:rPr>
+      </w:pPr>
+      <w:r>
+        <w:rPr>
+          <w:rFonts w:ascii="Open Sans" w:cs="Open Sans" w:eastAsia="Open Sans" w:hAnsi="Open Sans"/>
+          <w:rtl w:val="0"/>
+        </w:rPr>
+        <w:t xml:space="preserve">Ultimately, the results of the research paper were completely reproducible. During development, a few challenges affecting reproducibility appeared. </w:t>
+      </w:r>
+    </w:p>
+    <w:p>
+      <w:pPr>
+        <w:ind w:left="0" w:firstLine="0"/>
+        <w:rPr>
+          <w:rFonts w:ascii="Open Sans" w:cs="Open Sans" w:eastAsia="Open Sans" w:hAnsi="Open Sans"/>
+        </w:rPr>
+      </w:pPr>
+      <w:r>
+        <w:rPr>
+          <w:rtl w:val="0"/>
+        </w:rPr>
+      </w:r>
+    </w:p>
+    <w:p>
+      <w:pPr>
+        <w:pStyle w:val="Heading2"/>
+        <w:rPr>
+          <w:rFonts w:ascii="Open Sans" w:cs="Open Sans" w:eastAsia="Open Sans" w:hAnsi="Open Sans"/>
+        </w:rPr>
+      </w:pPr>
+      <w:bookmarkStart w:colFirst="0" w:colLast="0" w:name="_ihc5pxplmvja" w:id="9"/>
+      <w:bookmarkEnd w:id="9"/>
+      <w:r>
+        <w:rPr>
+          <w:rFonts w:ascii="Open Sans" w:cs="Open Sans" w:eastAsia="Open Sans" w:hAnsi="Open Sans"/>
+          <w:rtl w:val="0"/>
+        </w:rPr>
+        <w:t xml:space="preserve">5.1 Challenge #1: Measure and Reset</w:t>
+      </w:r>
+    </w:p>
+    <w:p>
+      <w:pPr>
+        <w:ind w:left="0" w:firstLine="0"/>
+        <w:rPr>
+          <w:rFonts w:ascii="Open Sans" w:cs="Open Sans" w:eastAsia="Open Sans" w:hAnsi="Open Sans"/>
+        </w:rPr>
+      </w:pPr>
+      <w:r>
+        <w:rPr>
+          <w:rFonts w:ascii="Open Sans" w:cs="Open Sans" w:eastAsia="Open Sans" w:hAnsi="Open Sans"/>
+          <w:rtl w:val="0"/>
+        </w:rPr>
+        <w:t xml:space="preserve">After each iteration of the neural network, all the qubits in Group B (not the ones that save past information) must be reset to |0&gt; (Figure 5-1 below). </w:t>
+      </w:r>
+    </w:p>
+    <w:p>
+      <w:pPr>
+        <w:ind w:left="0" w:firstLine="0"/>
+        <w:jc w:val="center"/>
+        <w:rPr>
+          <w:rFonts w:ascii="Open Sans" w:cs="Open Sans" w:eastAsia="Open Sans" w:hAnsi="Open Sans"/>
+        </w:rPr>
+      </w:pPr>
+      <w:r>
+        <w:rPr>
+          <w:rFonts w:ascii="Open Sans" w:cs="Open Sans" w:eastAsia="Open Sans" w:hAnsi="Open Sans"/>
+        </w:rPr>
+        <w:drawing>
+          <wp:inline distB="114300" distT="114300" distL="114300" distR="114300">
+            <wp:extent cx="5943600" cy="1333500"/>
+            <wp:effectExtent b="0" l="0" r="0" t="0"/>
+            <wp:docPr id="6" name="image10.png"/>
+            <a:graphic>
+              <a:graphicData uri="http://schemas.openxmlformats.org/drawingml/2006/picture">
+                <pic:pic>
+                  <pic:nvPicPr>
+                    <pic:cNvPr id="0" name="image10.png"/>
+                    <pic:cNvPicPr preferRelativeResize="0"/>
+                  </pic:nvPicPr>
+                  <pic:blipFill>
+                    <a:blip r:embed="rId17"/>
                     <a:srcRect b="0" l="0" r="0" t="0"/>
                     <a:stretch>
                       <a:fillRect/>

</xml_diff>